<commit_message>
[ADD] Activity Diagram for Reservasi Dokter
</commit_message>
<xml_diff>
--- a/Use Case Form.docx
+++ b/Use Case Form.docx
@@ -1989,10 +1989,13 @@
             </w:r>
             <w:proofErr w:type="spellEnd"/>
             <w:r>
-              <w:t xml:space="preserve"> konsultasi</w:t>
-            </w:r>
-            <w:bookmarkStart w:id="0" w:name="_GoBack"/>
-            <w:bookmarkEnd w:id="0"/>
+              <w:t xml:space="preserve"> </w:t>
+            </w:r>
+            <w:proofErr w:type="spellStart"/>
+            <w:r>
+              <w:t>konsultasi</w:t>
+            </w:r>
+            <w:proofErr w:type="spellEnd"/>
           </w:p>
         </w:tc>
       </w:tr>
@@ -2788,7 +2791,10 @@
           <w:tcPr>
             <w:tcW w:w="6052" w:type="dxa"/>
           </w:tcPr>
-          <w:p/>
+          <w:p>
+            <w:bookmarkStart w:id="0" w:name="_GoBack"/>
+            <w:bookmarkEnd w:id="0"/>
+          </w:p>
         </w:tc>
       </w:tr>
       <w:tr>

</xml_diff>